<commit_message>
j of a ecology submission
</commit_message>
<xml_diff>
--- a/Drafts/Submissions/J_anim_ecology/Main_Document.docx
+++ b/Drafts/Submissions/J_anim_ecology/Main_Document.docx
@@ -5352,6 +5352,12 @@
           <w:rFonts w:ascii="Times New Roman" w:hAnsi="Times New Roman" w:cs="Times New Roman"/>
         </w:rPr>
         <w:t>We considered the species model to be the model without any fixed effects and the random effects of the other models (predator individual and predator species)</w:t>
+      </w:r>
+      <w:r>
+        <w:rPr>
+          <w:rFonts w:ascii="Times New Roman" w:hAnsi="Times New Roman" w:cs="Times New Roman"/>
+        </w:rPr>
+        <w:t xml:space="preserve">. </w:t>
       </w:r>
     </w:p>
     <w:p>

</xml_diff>